<commit_message>
ADD / CHANGE / REMOVE SOME FILES
</commit_message>
<xml_diff>
--- a/هفتم/هفتم - ۵/فصل 5 - یکرو.docx
+++ b/هفتم/هفتم - ۵/فصل 5 - یکرو.docx
@@ -27,7 +27,7 @@
           <w:tcPr>
             <w:tcW w:w="4665" w:type="dxa"/>
             <w:gridSpan w:val="2"/>
-            <w:shd w:val="clear" w:color="auto" w:fill="D9D9D9" w:themeFill="background1" w:themeFillShade="D9"/>
+            <w:shd w:val="clear" w:color="auto" w:fill="F2F2F2" w:themeFill="background1" w:themeFillShade="F2"/>
             <w:vAlign w:val="center"/>
           </w:tcPr>
           <w:p>
@@ -35,8 +35,8 @@
               <w:rPr>
                 <w:b/>
                 <w:bCs/>
-                <w:sz w:val="32"/>
-                <w:szCs w:val="32"/>
+                <w:sz w:val="26"/>
+                <w:szCs w:val="26"/>
                 <w:rtl/>
                 <w:lang w:bidi="fa-IR"/>
               </w:rPr>
@@ -45,8 +45,8 @@
               <w:rPr>
                 <w:b/>
                 <w:bCs/>
-                <w:sz w:val="32"/>
-                <w:szCs w:val="32"/>
+                <w:sz w:val="26"/>
+                <w:szCs w:val="26"/>
                 <w:rtl/>
                 <w:lang w:bidi="fa-IR"/>
               </w:rPr>
@@ -57,8 +57,8 @@
                 <w:rFonts w:hint="cs"/>
                 <w:b/>
                 <w:bCs/>
-                <w:sz w:val="32"/>
-                <w:szCs w:val="32"/>
+                <w:sz w:val="26"/>
+                <w:szCs w:val="26"/>
                 <w:rtl/>
                 <w:lang w:bidi="fa-IR"/>
               </w:rPr>
@@ -68,8 +68,8 @@
               <w:rPr>
                 <w:b/>
                 <w:bCs/>
-                <w:sz w:val="32"/>
-                <w:szCs w:val="32"/>
+                <w:sz w:val="26"/>
+                <w:szCs w:val="26"/>
                 <w:rtl/>
                 <w:lang w:bidi="fa-IR"/>
               </w:rPr>
@@ -80,7 +80,7 @@
         <w:tc>
           <w:tcPr>
             <w:tcW w:w="2867" w:type="dxa"/>
-            <w:shd w:val="clear" w:color="auto" w:fill="D9D9D9" w:themeFill="background1" w:themeFillShade="D9"/>
+            <w:shd w:val="clear" w:color="auto" w:fill="F2F2F2" w:themeFill="background1" w:themeFillShade="F2"/>
             <w:vAlign w:val="center"/>
           </w:tcPr>
           <w:p>
@@ -88,8 +88,8 @@
               <w:rPr>
                 <w:b/>
                 <w:bCs/>
-                <w:sz w:val="32"/>
-                <w:szCs w:val="32"/>
+                <w:sz w:val="26"/>
+                <w:szCs w:val="26"/>
                 <w:rtl/>
                 <w:lang w:bidi="fa-IR"/>
               </w:rPr>
@@ -99,8 +99,8 @@
                 <w:rFonts w:hint="cs"/>
                 <w:b/>
                 <w:bCs/>
-                <w:sz w:val="32"/>
-                <w:szCs w:val="32"/>
+                <w:sz w:val="26"/>
+                <w:szCs w:val="26"/>
                 <w:rtl/>
                 <w:lang w:bidi="fa-IR"/>
               </w:rPr>
@@ -112,7 +112,7 @@
           <w:tcPr>
             <w:tcW w:w="3254" w:type="dxa"/>
             <w:gridSpan w:val="2"/>
-            <w:shd w:val="clear" w:color="auto" w:fill="D9D9D9" w:themeFill="background1" w:themeFillShade="D9"/>
+            <w:shd w:val="clear" w:color="auto" w:fill="F2F2F2" w:themeFill="background1" w:themeFillShade="F2"/>
             <w:vAlign w:val="center"/>
           </w:tcPr>
           <w:p>
@@ -120,8 +120,8 @@
               <w:rPr>
                 <w:b/>
                 <w:bCs/>
-                <w:sz w:val="32"/>
-                <w:szCs w:val="32"/>
+                <w:sz w:val="26"/>
+                <w:szCs w:val="26"/>
                 <w:rtl/>
                 <w:lang w:bidi="fa-IR"/>
               </w:rPr>
@@ -130,8 +130,8 @@
               <w:rPr>
                 <w:b/>
                 <w:bCs/>
-                <w:sz w:val="32"/>
-                <w:szCs w:val="32"/>
+                <w:sz w:val="26"/>
+                <w:szCs w:val="26"/>
                 <w:rtl/>
                 <w:lang w:bidi="fa-IR"/>
               </w:rPr>
@@ -148,6 +148,7 @@
           <w:tcPr>
             <w:tcW w:w="586" w:type="dxa"/>
             <w:shd w:val="clear" w:color="auto" w:fill="FFFFFF" w:themeFill="background1"/>
+            <w:vAlign w:val="center"/>
           </w:tcPr>
           <w:p>
             <w:pPr>
@@ -178,8 +179,8 @@
               <w:rPr>
                 <w:b/>
                 <w:bCs/>
-                <w:sz w:val="28"/>
-                <w:szCs w:val="28"/>
+                <w:sz w:val="26"/>
+                <w:szCs w:val="26"/>
                 <w:rtl/>
                 <w:lang w:bidi="fa-IR"/>
               </w:rPr>
@@ -189,8 +190,8 @@
                 <w:rFonts w:hint="cs"/>
                 <w:b/>
                 <w:bCs/>
-                <w:sz w:val="28"/>
-                <w:szCs w:val="28"/>
+                <w:sz w:val="26"/>
+                <w:szCs w:val="26"/>
                 <w:rtl/>
               </w:rPr>
               <w:t>درستی یا نادرستی عبارات زیر را مشخص کنید.</w:t>
@@ -206,8 +207,6 @@
             </w:tblPr>
             <w:tblGrid>
               <w:gridCol w:w="5978"/>
-              <w:gridCol w:w="850"/>
-              <w:gridCol w:w="709"/>
             </w:tblGrid>
             <w:tr>
               <w:trPr>
@@ -223,8 +222,8 @@
                     <w:rPr>
                       <w:b/>
                       <w:bCs/>
-                      <w:sz w:val="28"/>
-                      <w:szCs w:val="28"/>
+                      <w:sz w:val="26"/>
+                      <w:szCs w:val="26"/>
                       <w:rtl/>
                     </w:rPr>
                   </w:pPr>
@@ -233,8 +232,8 @@
                       <w:rFonts w:hint="cs"/>
                       <w:b/>
                       <w:bCs/>
-                      <w:sz w:val="28"/>
-                      <w:szCs w:val="28"/>
+                      <w:sz w:val="26"/>
+                      <w:szCs w:val="26"/>
                       <w:rtl/>
                     </w:rPr>
                     <w:t>الف)</w:t>
@@ -244,108 +243,22 @@
                       <w:rFonts w:ascii="Shabnam" w:hAnsi="Shabnam" w:hint="cs"/>
                       <w:b/>
                       <w:bCs/>
-                      <w:sz w:val="28"/>
-                      <w:szCs w:val="28"/>
+                      <w:sz w:val="26"/>
+                      <w:szCs w:val="26"/>
                       <w:rtl/>
                     </w:rPr>
                     <w:t xml:space="preserve"> همه عدد های اول فرد هستند .</w:t>
                   </w:r>
-                  <w:bookmarkStart w:id="0" w:name="_GoBack"/>
-                  <w:bookmarkEnd w:id="0"/>
-                </w:p>
-              </w:tc>
-              <w:tc>
-                <w:tcPr>
-                  <w:tcW w:w="850" w:type="dxa"/>
-                  <w:shd w:val="clear" w:color="auto" w:fill="FFFFFF" w:themeFill="background1"/>
-                </w:tcPr>
-                <w:p>
-                  <w:pPr>
+                  <w:r>
                     <w:rPr>
+                      <w:rFonts w:hint="cs"/>
                       <w:b/>
                       <w:bCs/>
-                      <w:sz w:val="28"/>
-                      <w:szCs w:val="28"/>
+                      <w:sz w:val="26"/>
+                      <w:szCs w:val="26"/>
                       <w:rtl/>
                     </w:rPr>
-                  </w:pPr>
-                  <w:r>
-                    <w:rPr>
-                      <w:rFonts w:asciiTheme="majorBidi" w:hAnsiTheme="majorBidi" w:hint="cs"/>
-                      <w:b/>
-                      <w:bCs/>
-                      <w:color w:val="000000" w:themeColor="text1"/>
-                      <w:sz w:val="28"/>
-                      <w:szCs w:val="28"/>
-                      <w:rtl/>
-                      <w:lang w:bidi="fa-IR"/>
-                    </w:rPr>
-                    <w:t>ص</w:t>
-                  </w:r>
-                  <w:r>
-                    <w:rPr>
-                      <w:rFonts w:asciiTheme="majorBidi" w:hAnsiTheme="majorBidi"/>
-                      <w:b/>
-                      <w:bCs/>
-                      <w:color w:val="000000" w:themeColor="text1"/>
-                      <w:sz w:val="28"/>
-                      <w:szCs w:val="28"/>
-                    </w:rPr>
-                    <w:sym w:font="Wingdings" w:char="F06D"/>
-                  </w:r>
-                </w:p>
-              </w:tc>
-              <w:tc>
-                <w:tcPr>
-                  <w:tcW w:w="709" w:type="dxa"/>
-                  <w:shd w:val="clear" w:color="auto" w:fill="FFFFFF" w:themeFill="background1"/>
-                </w:tcPr>
-                <w:p>
-                  <w:pPr>
-                    <w:rPr>
-                      <w:b/>
-                      <w:bCs/>
-                      <w:sz w:val="28"/>
-                      <w:szCs w:val="28"/>
-                      <w:rtl/>
-                    </w:rPr>
-                  </w:pPr>
-                  <w:r>
-                    <w:rPr>
-                      <w:rFonts w:asciiTheme="majorBidi" w:hAnsiTheme="majorBidi" w:hint="cs"/>
-                      <w:b/>
-                      <w:bCs/>
-                      <w:color w:val="000000" w:themeColor="text1"/>
-                      <w:sz w:val="28"/>
-                      <w:szCs w:val="28"/>
-                      <w:rtl/>
-                      <w:lang w:bidi="fa-IR"/>
-                    </w:rPr>
-                    <w:t>غ</w:t>
-                  </w:r>
-                  <w:r>
-                    <w:rPr>
-                      <w:rFonts w:asciiTheme="majorBidi" w:hAnsiTheme="majorBidi"/>
-                      <w:b/>
-                      <w:bCs/>
-                      <w:color w:val="000000" w:themeColor="text1"/>
-                      <w:sz w:val="28"/>
-                      <w:szCs w:val="28"/>
-                    </w:rPr>
-                    <w:sym w:font="Wingdings" w:char="F06D"/>
-                  </w:r>
-                  <w:r>
-                    <w:rPr>
-                      <w:rFonts w:asciiTheme="majorBidi" w:hAnsiTheme="majorBidi" w:hint="cs"/>
-                      <w:b/>
-                      <w:bCs/>
-                      <w:color w:val="000000" w:themeColor="text1"/>
-                      <w:sz w:val="28"/>
-                      <w:szCs w:val="28"/>
-                      <w:rtl/>
-                      <w:lang w:bidi="fa-IR"/>
-                    </w:rPr>
-                    <w:t xml:space="preserve">   </w:t>
+                    <w:t xml:space="preserve"> (            )</w:t>
                   </w:r>
                 </w:p>
               </w:tc>
@@ -364,8 +277,8 @@
                     <w:rPr>
                       <w:b/>
                       <w:bCs/>
-                      <w:sz w:val="28"/>
-                      <w:szCs w:val="28"/>
+                      <w:sz w:val="26"/>
+                      <w:szCs w:val="26"/>
                       <w:rtl/>
                     </w:rPr>
                   </w:pPr>
@@ -374,106 +287,33 @@
                       <w:rFonts w:hint="cs"/>
                       <w:b/>
                       <w:bCs/>
-                      <w:sz w:val="28"/>
-                      <w:szCs w:val="28"/>
+                      <w:sz w:val="26"/>
+                      <w:szCs w:val="26"/>
                       <w:rtl/>
                     </w:rPr>
-                    <w:t xml:space="preserve">ب)  تعداد عدد های اول بی نهایت است.    </w:t>
-                  </w:r>
-                </w:p>
-              </w:tc>
-              <w:tc>
-                <w:tcPr>
-                  <w:tcW w:w="850" w:type="dxa"/>
-                  <w:shd w:val="clear" w:color="auto" w:fill="FFFFFF" w:themeFill="background1"/>
-                </w:tcPr>
-                <w:p>
-                  <w:pPr>
-                    <w:rPr>
-                      <w:b/>
-                      <w:bCs/>
-                      <w:sz w:val="28"/>
-                      <w:szCs w:val="28"/>
-                      <w:rtl/>
-                    </w:rPr>
-                  </w:pPr>
-                  <w:r>
-                    <w:rPr>
-                      <w:rFonts w:asciiTheme="majorBidi" w:hAnsiTheme="majorBidi" w:hint="cs"/>
-                      <w:b/>
-                      <w:bCs/>
-                      <w:color w:val="000000" w:themeColor="text1"/>
-                      <w:sz w:val="28"/>
-                      <w:szCs w:val="28"/>
-                      <w:rtl/>
-                      <w:lang w:bidi="fa-IR"/>
-                    </w:rPr>
-                    <w:t>ص</w:t>
+                    <w:t>ب)  تعداد عدد های اول بی نهایت است.</w:t>
                   </w:r>
                   <w:r>
                     <w:rPr>
-                      <w:rFonts w:asciiTheme="majorBidi" w:hAnsiTheme="majorBidi"/>
+                      <w:rFonts w:hint="cs"/>
                       <w:b/>
                       <w:bCs/>
-                      <w:color w:val="000000" w:themeColor="text1"/>
-                      <w:sz w:val="28"/>
-                      <w:szCs w:val="28"/>
-                    </w:rPr>
-                    <w:sym w:font="Wingdings" w:char="F06D"/>
-                  </w:r>
-                </w:p>
-              </w:tc>
-              <w:tc>
-                <w:tcPr>
-                  <w:tcW w:w="709" w:type="dxa"/>
-                  <w:shd w:val="clear" w:color="auto" w:fill="FFFFFF" w:themeFill="background1"/>
-                </w:tcPr>
-                <w:p>
-                  <w:pPr>
-                    <w:rPr>
-                      <w:b/>
-                      <w:bCs/>
-                      <w:sz w:val="28"/>
-                      <w:szCs w:val="28"/>
+                      <w:sz w:val="26"/>
+                      <w:szCs w:val="26"/>
                       <w:rtl/>
                     </w:rPr>
-                  </w:pPr>
-                  <w:r>
-                    <w:rPr>
-                      <w:rFonts w:asciiTheme="majorBidi" w:hAnsiTheme="majorBidi" w:hint="cs"/>
-                      <w:b/>
-                      <w:bCs/>
-                      <w:color w:val="000000" w:themeColor="text1"/>
-                      <w:sz w:val="28"/>
-                      <w:szCs w:val="28"/>
-                      <w:rtl/>
-                      <w:lang w:bidi="fa-IR"/>
-                    </w:rPr>
-                    <w:t>غ</w:t>
+                    <w:t xml:space="preserve"> </w:t>
                   </w:r>
                   <w:r>
                     <w:rPr>
-                      <w:rFonts w:asciiTheme="majorBidi" w:hAnsiTheme="majorBidi"/>
+                      <w:rFonts w:hint="cs"/>
                       <w:b/>
                       <w:bCs/>
-                      <w:color w:val="000000" w:themeColor="text1"/>
-                      <w:sz w:val="28"/>
-                      <w:szCs w:val="28"/>
+                      <w:sz w:val="26"/>
+                      <w:szCs w:val="26"/>
+                      <w:rtl/>
                     </w:rPr>
-                    <w:sym w:font="Wingdings" w:char="F06D"/>
-                  </w:r>
-                  <w:r>
-                    <w:rPr>
-                      <w:rFonts w:asciiTheme="majorBidi" w:hAnsiTheme="majorBidi" w:hint="cs"/>
-                      <w:b/>
-                      <w:bCs/>
-                      <w:color w:val="000000" w:themeColor="text1"/>
-                      <w:sz w:val="28"/>
-                      <w:szCs w:val="28"/>
-                      <w:rtl/>
-                      <w:lang w:bidi="fa-IR"/>
-                    </w:rPr>
-                    <w:t xml:space="preserve">   </w:t>
+                    <w:t>(            )</w:t>
                   </w:r>
                 </w:p>
               </w:tc>
@@ -492,8 +332,8 @@
                     <w:rPr>
                       <w:b/>
                       <w:bCs/>
-                      <w:sz w:val="28"/>
-                      <w:szCs w:val="28"/>
+                      <w:sz w:val="26"/>
+                      <w:szCs w:val="26"/>
                       <w:rtl/>
                     </w:rPr>
                   </w:pPr>
@@ -502,8 +342,8 @@
                       <w:rFonts w:hint="cs"/>
                       <w:b/>
                       <w:bCs/>
-                      <w:sz w:val="28"/>
-                      <w:szCs w:val="28"/>
+                      <w:sz w:val="26"/>
+                      <w:szCs w:val="26"/>
                       <w:rtl/>
                       <w:lang w:bidi="fa-IR"/>
                     </w:rPr>
@@ -514,8 +354,8 @@
                       <w:rFonts w:ascii="Shabnam" w:hAnsi="Shabnam"/>
                       <w:b/>
                       <w:bCs/>
-                      <w:sz w:val="28"/>
-                      <w:szCs w:val="28"/>
+                      <w:sz w:val="26"/>
+                      <w:szCs w:val="26"/>
                       <w:rtl/>
                     </w:rPr>
                     <w:t xml:space="preserve">ب.م.م دو عدد اول برابر </w:t>
@@ -525,8 +365,8 @@
                       <w:rFonts w:ascii="Shabnam" w:hAnsi="Shabnam" w:hint="cs"/>
                       <w:b/>
                       <w:bCs/>
-                      <w:sz w:val="28"/>
-                      <w:szCs w:val="28"/>
+                      <w:sz w:val="26"/>
+                      <w:szCs w:val="26"/>
                       <w:rtl/>
                     </w:rPr>
                     <w:t>یک</w:t>
@@ -536,106 +376,33 @@
                       <w:rFonts w:ascii="Shabnam" w:hAnsi="Shabnam"/>
                       <w:b/>
                       <w:bCs/>
-                      <w:sz w:val="28"/>
-                      <w:szCs w:val="28"/>
+                      <w:sz w:val="26"/>
+                      <w:szCs w:val="26"/>
                       <w:rtl/>
                     </w:rPr>
                     <w:t xml:space="preserve"> است .</w:t>
                   </w:r>
-                </w:p>
-              </w:tc>
-              <w:tc>
-                <w:tcPr>
-                  <w:tcW w:w="850" w:type="dxa"/>
-                  <w:shd w:val="clear" w:color="auto" w:fill="FFFFFF" w:themeFill="background1"/>
-                </w:tcPr>
-                <w:p>
-                  <w:pPr>
+                  <w:r>
                     <w:rPr>
+                      <w:rFonts w:hint="cs"/>
                       <w:b/>
                       <w:bCs/>
-                      <w:sz w:val="28"/>
-                      <w:szCs w:val="28"/>
+                      <w:sz w:val="26"/>
+                      <w:szCs w:val="26"/>
                       <w:rtl/>
                     </w:rPr>
-                  </w:pPr>
-                  <w:r>
-                    <w:rPr>
-                      <w:rFonts w:asciiTheme="majorBidi" w:hAnsiTheme="majorBidi" w:hint="cs"/>
-                      <w:b/>
-                      <w:bCs/>
-                      <w:color w:val="000000" w:themeColor="text1"/>
-                      <w:sz w:val="28"/>
-                      <w:szCs w:val="28"/>
-                      <w:rtl/>
-                      <w:lang w:bidi="fa-IR"/>
-                    </w:rPr>
-                    <w:t>ص</w:t>
+                    <w:t xml:space="preserve"> </w:t>
                   </w:r>
                   <w:r>
                     <w:rPr>
-                      <w:rFonts w:asciiTheme="majorBidi" w:hAnsiTheme="majorBidi"/>
+                      <w:rFonts w:hint="cs"/>
                       <w:b/>
                       <w:bCs/>
-                      <w:color w:val="000000" w:themeColor="text1"/>
-                      <w:sz w:val="28"/>
-                      <w:szCs w:val="28"/>
-                    </w:rPr>
-                    <w:sym w:font="Wingdings" w:char="F06D"/>
-                  </w:r>
-                </w:p>
-              </w:tc>
-              <w:tc>
-                <w:tcPr>
-                  <w:tcW w:w="709" w:type="dxa"/>
-                  <w:shd w:val="clear" w:color="auto" w:fill="FFFFFF" w:themeFill="background1"/>
-                </w:tcPr>
-                <w:p>
-                  <w:pPr>
-                    <w:rPr>
-                      <w:b/>
-                      <w:bCs/>
-                      <w:sz w:val="28"/>
-                      <w:szCs w:val="28"/>
+                      <w:sz w:val="26"/>
+                      <w:szCs w:val="26"/>
                       <w:rtl/>
                     </w:rPr>
-                  </w:pPr>
-                  <w:r>
-                    <w:rPr>
-                      <w:rFonts w:asciiTheme="majorBidi" w:hAnsiTheme="majorBidi" w:hint="cs"/>
-                      <w:b/>
-                      <w:bCs/>
-                      <w:color w:val="000000" w:themeColor="text1"/>
-                      <w:sz w:val="28"/>
-                      <w:szCs w:val="28"/>
-                      <w:rtl/>
-                      <w:lang w:bidi="fa-IR"/>
-                    </w:rPr>
-                    <w:t>غ</w:t>
-                  </w:r>
-                  <w:r>
-                    <w:rPr>
-                      <w:rFonts w:asciiTheme="majorBidi" w:hAnsiTheme="majorBidi"/>
-                      <w:b/>
-                      <w:bCs/>
-                      <w:color w:val="000000" w:themeColor="text1"/>
-                      <w:sz w:val="28"/>
-                      <w:szCs w:val="28"/>
-                    </w:rPr>
-                    <w:sym w:font="Wingdings" w:char="F06D"/>
-                  </w:r>
-                  <w:r>
-                    <w:rPr>
-                      <w:rFonts w:asciiTheme="majorBidi" w:hAnsiTheme="majorBidi" w:hint="cs"/>
-                      <w:b/>
-                      <w:bCs/>
-                      <w:color w:val="000000" w:themeColor="text1"/>
-                      <w:sz w:val="28"/>
-                      <w:szCs w:val="28"/>
-                      <w:rtl/>
-                      <w:lang w:bidi="fa-IR"/>
-                    </w:rPr>
-                    <w:t xml:space="preserve">   </w:t>
+                    <w:t>(            )</w:t>
                   </w:r>
                 </w:p>
               </w:tc>
@@ -652,10 +419,11 @@
                 <w:p>
                   <w:pPr>
                     <w:rPr>
+                      <w:rFonts w:hint="cs"/>
                       <w:b/>
                       <w:bCs/>
-                      <w:sz w:val="28"/>
-                      <w:szCs w:val="28"/>
+                      <w:sz w:val="26"/>
+                      <w:szCs w:val="26"/>
                       <w:rtl/>
                       <w:lang w:bidi="fa-IR"/>
                     </w:rPr>
@@ -665,8 +433,8 @@
                       <w:rFonts w:hint="cs"/>
                       <w:b/>
                       <w:bCs/>
-                      <w:sz w:val="28"/>
-                      <w:szCs w:val="28"/>
+                      <w:sz w:val="26"/>
+                      <w:szCs w:val="26"/>
                       <w:rtl/>
                       <w:lang w:bidi="fa-IR"/>
                     </w:rPr>
@@ -677,8 +445,8 @@
                       <w:rFonts w:ascii="Shabnam" w:hAnsi="Shabnam" w:hint="cs"/>
                       <w:b/>
                       <w:bCs/>
-                      <w:sz w:val="28"/>
-                      <w:szCs w:val="28"/>
+                      <w:sz w:val="26"/>
+                      <w:szCs w:val="26"/>
                       <w:rtl/>
                     </w:rPr>
                     <w:t>حاصل جمع دو عدد اول همیشه یک عدد اول است</w:t>
@@ -688,105 +456,33 @@
                       <w:rFonts w:ascii="Shabnam" w:hAnsi="Shabnam"/>
                       <w:b/>
                       <w:bCs/>
-                      <w:sz w:val="28"/>
-                      <w:szCs w:val="28"/>
+                      <w:sz w:val="26"/>
+                      <w:szCs w:val="26"/>
                     </w:rPr>
                     <w:t>.</w:t>
                   </w:r>
-                </w:p>
-              </w:tc>
-              <w:tc>
-                <w:tcPr>
-                  <w:tcW w:w="850" w:type="dxa"/>
-                  <w:shd w:val="clear" w:color="auto" w:fill="FFFFFF" w:themeFill="background1"/>
-                </w:tcPr>
-                <w:p>
-                  <w:pPr>
+                  <w:r>
                     <w:rPr>
+                      <w:rFonts w:hint="cs"/>
                       <w:b/>
                       <w:bCs/>
-                      <w:sz w:val="28"/>
-                      <w:szCs w:val="28"/>
-                      <w:rtl/>
-                    </w:rPr>
-                  </w:pPr>
-                  <w:r>
-                    <w:rPr>
-                      <w:rFonts w:asciiTheme="majorBidi" w:hAnsiTheme="majorBidi" w:hint="cs"/>
-                      <w:b/>
-                      <w:bCs/>
-                      <w:color w:val="000000" w:themeColor="text1"/>
-                      <w:sz w:val="28"/>
-                      <w:szCs w:val="28"/>
+                      <w:sz w:val="26"/>
+                      <w:szCs w:val="26"/>
                       <w:rtl/>
                       <w:lang w:bidi="fa-IR"/>
                     </w:rPr>
-                    <w:t>ص</w:t>
+                    <w:t xml:space="preserve"> </w:t>
                   </w:r>
                   <w:r>
                     <w:rPr>
-                      <w:rFonts w:asciiTheme="majorBidi" w:hAnsiTheme="majorBidi"/>
+                      <w:rFonts w:hint="cs"/>
                       <w:b/>
                       <w:bCs/>
-                      <w:color w:val="000000" w:themeColor="text1"/>
-                      <w:sz w:val="28"/>
-                      <w:szCs w:val="28"/>
-                    </w:rPr>
-                    <w:sym w:font="Wingdings" w:char="F06D"/>
-                  </w:r>
-                </w:p>
-              </w:tc>
-              <w:tc>
-                <w:tcPr>
-                  <w:tcW w:w="709" w:type="dxa"/>
-                  <w:shd w:val="clear" w:color="auto" w:fill="FFFFFF" w:themeFill="background1"/>
-                </w:tcPr>
-                <w:p>
-                  <w:pPr>
-                    <w:rPr>
-                      <w:b/>
-                      <w:bCs/>
-                      <w:sz w:val="28"/>
-                      <w:szCs w:val="28"/>
+                      <w:sz w:val="26"/>
+                      <w:szCs w:val="26"/>
                       <w:rtl/>
                     </w:rPr>
-                  </w:pPr>
-                  <w:r>
-                    <w:rPr>
-                      <w:rFonts w:asciiTheme="majorBidi" w:hAnsiTheme="majorBidi" w:hint="cs"/>
-                      <w:b/>
-                      <w:bCs/>
-                      <w:color w:val="000000" w:themeColor="text1"/>
-                      <w:sz w:val="28"/>
-                      <w:szCs w:val="28"/>
-                      <w:rtl/>
-                      <w:lang w:bidi="fa-IR"/>
-                    </w:rPr>
-                    <w:t>غ</w:t>
-                  </w:r>
-                  <w:r>
-                    <w:rPr>
-                      <w:rFonts w:asciiTheme="majorBidi" w:hAnsiTheme="majorBidi"/>
-                      <w:b/>
-                      <w:bCs/>
-                      <w:color w:val="000000" w:themeColor="text1"/>
-                      <w:sz w:val="28"/>
-                      <w:szCs w:val="28"/>
-                    </w:rPr>
-                    <w:sym w:font="Wingdings" w:char="F06D"/>
-                  </w:r>
-                  <w:r>
-                    <w:rPr>
-                      <w:rFonts w:asciiTheme="majorBidi" w:hAnsiTheme="majorBidi" w:hint="cs"/>
-                      <w:b/>
-                      <w:bCs/>
-                      <w:color w:val="000000" w:themeColor="text1"/>
-                      <w:sz w:val="28"/>
-                      <w:szCs w:val="28"/>
-                      <w:rtl/>
-                      <w:lang w:bidi="fa-IR"/>
-                    </w:rPr>
-                    <w:t xml:space="preserve">   </w:t>
+                    <w:t>(            )</w:t>
                   </w:r>
                 </w:p>
               </w:tc>
@@ -798,8 +494,8 @@
               <w:rPr>
                 <w:b/>
                 <w:bCs/>
-                <w:sz w:val="28"/>
-                <w:szCs w:val="28"/>
+                <w:sz w:val="26"/>
+                <w:szCs w:val="26"/>
                 <w:rtl/>
                 <w:lang w:bidi="fa-IR"/>
               </w:rPr>
@@ -844,6 +540,7 @@
           <w:tcPr>
             <w:tcW w:w="586" w:type="dxa"/>
             <w:shd w:val="clear" w:color="auto" w:fill="FFFFFF" w:themeFill="background1"/>
+            <w:vAlign w:val="center"/>
           </w:tcPr>
           <w:p>
             <w:pPr>
@@ -852,7 +549,6 @@
                 <w:ilvl w:val="0"/>
                 <w:numId w:val="5"/>
               </w:numPr>
-              <w:jc w:val="center"/>
               <w:rPr>
                 <w:rFonts w:cs="B Nazanin"/>
                 <w:b/>
@@ -875,18 +571,18 @@
               <w:rPr>
                 <w:b/>
                 <w:bCs/>
-                <w:sz w:val="28"/>
-                <w:szCs w:val="28"/>
-                <w:rtl/>
-              </w:rPr>
-            </w:pPr>
-            <w:r>
-              <w:rPr>
-                <w:rFonts w:hint="cs"/>
-                <w:b/>
-                <w:bCs/>
-                <w:sz w:val="28"/>
-                <w:szCs w:val="28"/>
+                <w:sz w:val="26"/>
+                <w:szCs w:val="26"/>
+                <w:rtl/>
+              </w:rPr>
+            </w:pPr>
+            <w:r>
+              <w:rPr>
+                <w:rFonts w:hint="cs"/>
+                <w:b/>
+                <w:bCs/>
+                <w:sz w:val="26"/>
+                <w:szCs w:val="26"/>
                 <w:rtl/>
               </w:rPr>
               <w:t>جملات زیر را با عبارات و اعداد مناسب کامل کنید.</w:t>
@@ -897,8 +593,8 @@
               <w:rPr>
                 <w:b/>
                 <w:bCs/>
-                <w:sz w:val="28"/>
-                <w:szCs w:val="28"/>
+                <w:sz w:val="26"/>
+                <w:szCs w:val="26"/>
                 <w:rtl/>
                 <w:lang w:bidi="fa-IR"/>
               </w:rPr>
@@ -908,8 +604,8 @@
                 <w:rFonts w:hint="cs"/>
                 <w:b/>
                 <w:bCs/>
-                <w:sz w:val="28"/>
-                <w:szCs w:val="28"/>
+                <w:sz w:val="26"/>
+                <w:szCs w:val="26"/>
                 <w:rtl/>
               </w:rPr>
               <w:t>الف)</w:t>
@@ -919,8 +615,8 @@
                 <w:rFonts w:hint="cs"/>
                 <w:b/>
                 <w:bCs/>
-                <w:sz w:val="28"/>
-                <w:szCs w:val="28"/>
+                <w:sz w:val="26"/>
+                <w:szCs w:val="26"/>
                 <w:rtl/>
               </w:rPr>
               <w:t xml:space="preserve"> </w:t>
@@ -930,8 +626,8 @@
                 <w:rFonts w:ascii="Shabnam" w:hAnsi="Shabnam" w:hint="cs"/>
                 <w:b/>
                 <w:bCs/>
-                <w:sz w:val="28"/>
-                <w:szCs w:val="28"/>
+                <w:sz w:val="26"/>
+                <w:szCs w:val="26"/>
                 <w:rtl/>
               </w:rPr>
               <w:t xml:space="preserve">مجموع دو عدد طبیعی فرد همیشه عددی .................... است . </w:t>
@@ -942,8 +638,8 @@
               <w:rPr>
                 <w:b/>
                 <w:bCs/>
-                <w:sz w:val="28"/>
-                <w:szCs w:val="28"/>
+                <w:sz w:val="26"/>
+                <w:szCs w:val="26"/>
                 <w:rtl/>
                 <w:lang w:bidi="fa-IR"/>
               </w:rPr>
@@ -953,8 +649,8 @@
                 <w:rFonts w:ascii="Shabnam" w:hAnsi="Shabnam" w:hint="cs"/>
                 <w:b/>
                 <w:bCs/>
-                <w:sz w:val="28"/>
-                <w:szCs w:val="28"/>
+                <w:sz w:val="26"/>
+                <w:szCs w:val="26"/>
                 <w:rtl/>
               </w:rPr>
               <w:t>ب)</w:t>
@@ -964,8 +660,8 @@
                 <w:rFonts w:ascii="Shabnam" w:hAnsi="Shabnam" w:hint="cs"/>
                 <w:b/>
                 <w:bCs/>
-                <w:sz w:val="28"/>
-                <w:szCs w:val="28"/>
+                <w:sz w:val="26"/>
+                <w:szCs w:val="26"/>
                 <w:rtl/>
               </w:rPr>
               <w:t xml:space="preserve"> </w:t>
@@ -975,8 +671,8 @@
                 <w:rFonts w:ascii="Shabnam" w:hAnsi="Shabnam"/>
                 <w:b/>
                 <w:bCs/>
-                <w:sz w:val="28"/>
-                <w:szCs w:val="28"/>
+                <w:sz w:val="26"/>
+                <w:szCs w:val="26"/>
                 <w:rtl/>
               </w:rPr>
               <w:t xml:space="preserve">حاصل عبارت ( 15,16 ) </w:t>
@@ -986,8 +682,8 @@
                 <w:rFonts w:ascii="Shabnam" w:hAnsi="Shabnam" w:hint="cs"/>
                 <w:b/>
                 <w:bCs/>
-                <w:sz w:val="28"/>
-                <w:szCs w:val="28"/>
+                <w:sz w:val="26"/>
+                <w:szCs w:val="26"/>
                 <w:rtl/>
               </w:rPr>
               <w:t xml:space="preserve">برابر .................. </w:t>
@@ -997,8 +693,8 @@
                 <w:rFonts w:ascii="Shabnam" w:hAnsi="Shabnam"/>
                 <w:b/>
                 <w:bCs/>
-                <w:sz w:val="28"/>
-                <w:szCs w:val="28"/>
+                <w:sz w:val="26"/>
+                <w:szCs w:val="26"/>
                 <w:rtl/>
               </w:rPr>
               <w:t xml:space="preserve"> است</w:t>
@@ -1008,8 +704,8 @@
                 <w:rFonts w:hint="cs"/>
                 <w:b/>
                 <w:bCs/>
-                <w:sz w:val="28"/>
-                <w:szCs w:val="28"/>
+                <w:sz w:val="26"/>
+                <w:szCs w:val="26"/>
                 <w:rtl/>
                 <w:lang w:bidi="fa-IR"/>
               </w:rPr>
@@ -1021,18 +717,18 @@
               <w:rPr>
                 <w:b/>
                 <w:bCs/>
-                <w:sz w:val="28"/>
-                <w:szCs w:val="28"/>
-                <w:rtl/>
-              </w:rPr>
-            </w:pPr>
-            <w:r>
-              <w:rPr>
-                <w:rFonts w:hint="cs"/>
-                <w:b/>
-                <w:bCs/>
-                <w:sz w:val="28"/>
-                <w:szCs w:val="28"/>
+                <w:sz w:val="26"/>
+                <w:szCs w:val="26"/>
+                <w:rtl/>
+              </w:rPr>
+            </w:pPr>
+            <w:r>
+              <w:rPr>
+                <w:rFonts w:hint="cs"/>
+                <w:b/>
+                <w:bCs/>
+                <w:sz w:val="26"/>
+                <w:szCs w:val="26"/>
                 <w:rtl/>
               </w:rPr>
               <w:t>ج</w:t>
@@ -1042,8 +738,8 @@
                 <w:rFonts w:hint="cs"/>
                 <w:b/>
                 <w:bCs/>
-                <w:sz w:val="28"/>
-                <w:szCs w:val="28"/>
+                <w:sz w:val="26"/>
+                <w:szCs w:val="26"/>
                 <w:rtl/>
               </w:rPr>
               <w:t>) هر عدد اول دو شمارنده دارد :  ................. و ................</w:t>
@@ -1089,6 +785,7 @@
           <w:tcPr>
             <w:tcW w:w="586" w:type="dxa"/>
             <w:shd w:val="clear" w:color="auto" w:fill="FFFFFF" w:themeFill="background1"/>
+            <w:vAlign w:val="center"/>
           </w:tcPr>
           <w:p>
             <w:pPr>
@@ -1097,7 +794,6 @@
                 <w:ilvl w:val="0"/>
                 <w:numId w:val="5"/>
               </w:numPr>
-              <w:jc w:val="center"/>
               <w:rPr>
                 <w:rFonts w:cs="B Nazanin"/>
                 <w:b/>
@@ -1119,18 +815,18 @@
               <w:rPr>
                 <w:b/>
                 <w:bCs/>
-                <w:sz w:val="28"/>
-                <w:szCs w:val="28"/>
-                <w:rtl/>
-              </w:rPr>
-            </w:pPr>
-            <w:r>
-              <w:rPr>
-                <w:rFonts w:hint="cs"/>
-                <w:b/>
-                <w:bCs/>
-                <w:sz w:val="28"/>
-                <w:szCs w:val="28"/>
+                <w:sz w:val="26"/>
+                <w:szCs w:val="26"/>
+                <w:rtl/>
+              </w:rPr>
+            </w:pPr>
+            <w:r>
+              <w:rPr>
+                <w:rFonts w:hint="cs"/>
+                <w:b/>
+                <w:bCs/>
+                <w:sz w:val="26"/>
+                <w:szCs w:val="26"/>
                 <w:rtl/>
               </w:rPr>
               <w:t xml:space="preserve">به سوالات زیر پاسخ </w:t>
@@ -1140,8 +836,8 @@
                 <w:rFonts w:hint="cs"/>
                 <w:b/>
                 <w:bCs/>
-                <w:sz w:val="28"/>
-                <w:szCs w:val="28"/>
+                <w:sz w:val="26"/>
+                <w:szCs w:val="26"/>
                 <w:rtl/>
               </w:rPr>
               <w:t xml:space="preserve">کوتاه </w:t>
@@ -1151,8 +847,8 @@
                 <w:rFonts w:hint="cs"/>
                 <w:b/>
                 <w:bCs/>
-                <w:sz w:val="28"/>
-                <w:szCs w:val="28"/>
+                <w:sz w:val="26"/>
+                <w:szCs w:val="26"/>
                 <w:rtl/>
               </w:rPr>
               <w:t xml:space="preserve">دهید. </w:t>
@@ -1163,18 +859,18 @@
               <w:rPr>
                 <w:b/>
                 <w:bCs/>
-                <w:sz w:val="28"/>
-                <w:szCs w:val="28"/>
-                <w:rtl/>
-              </w:rPr>
-            </w:pPr>
-            <w:r>
-              <w:rPr>
-                <w:rFonts w:hint="cs"/>
-                <w:b/>
-                <w:bCs/>
-                <w:sz w:val="28"/>
-                <w:szCs w:val="28"/>
+                <w:sz w:val="26"/>
+                <w:szCs w:val="26"/>
+                <w:rtl/>
+              </w:rPr>
+            </w:pPr>
+            <w:r>
+              <w:rPr>
+                <w:rFonts w:hint="cs"/>
+                <w:b/>
+                <w:bCs/>
+                <w:sz w:val="26"/>
+                <w:szCs w:val="26"/>
                 <w:rtl/>
               </w:rPr>
               <w:t>الف)</w:t>
@@ -1184,8 +880,8 @@
                 <w:rFonts w:hint="cs"/>
                 <w:b/>
                 <w:bCs/>
-                <w:sz w:val="28"/>
-                <w:szCs w:val="28"/>
+                <w:sz w:val="26"/>
+                <w:szCs w:val="26"/>
                 <w:rtl/>
               </w:rPr>
               <w:t xml:space="preserve"> آیا عدد ۳ شمارنده ۳۹ است</w:t>
@@ -1195,8 +891,8 @@
                 <w:rFonts w:hint="cs"/>
                 <w:b/>
                 <w:bCs/>
-                <w:sz w:val="28"/>
-                <w:szCs w:val="28"/>
+                <w:sz w:val="26"/>
+                <w:szCs w:val="26"/>
                 <w:rtl/>
               </w:rPr>
               <w:t>؟</w:t>
@@ -1206,8 +902,8 @@
                 <w:rFonts w:hint="cs"/>
                 <w:b/>
                 <w:bCs/>
-                <w:sz w:val="28"/>
-                <w:szCs w:val="28"/>
+                <w:sz w:val="26"/>
+                <w:szCs w:val="26"/>
                 <w:rtl/>
               </w:rPr>
               <w:t xml:space="preserve"> ...............       ب)  آیا ۲۱۰ مضرب مشترک ۷ و ۳۰ است ؟...............</w:t>
@@ -1218,8 +914,8 @@
               <w:rPr>
                 <w:b/>
                 <w:bCs/>
-                <w:sz w:val="28"/>
-                <w:szCs w:val="28"/>
+                <w:sz w:val="26"/>
+                <w:szCs w:val="26"/>
                 <w:rtl/>
               </w:rPr>
             </w:pPr>
@@ -1228,6 +924,8 @@
                 <w:rFonts w:ascii="Wingdings 2" w:hAnsi="Wingdings 2" w:hint="cs"/>
                 <w:b/>
                 <w:bCs/>
+                <w:sz w:val="26"/>
+                <w:szCs w:val="26"/>
                 <w:rtl/>
                 <w:lang w:bidi="fa-IR"/>
               </w:rPr>
@@ -1238,8 +936,8 @@
                 <w:rFonts w:hint="cs"/>
                 <w:b/>
                 <w:bCs/>
-                <w:sz w:val="28"/>
-                <w:szCs w:val="28"/>
+                <w:sz w:val="26"/>
+                <w:szCs w:val="26"/>
                 <w:rtl/>
               </w:rPr>
               <w:t xml:space="preserve">) </w:t>
@@ -1249,8 +947,8 @@
                 <w:rFonts w:ascii="Shabnam" w:hAnsi="Shabnam" w:hint="cs"/>
                 <w:b/>
                 <w:bCs/>
-                <w:sz w:val="28"/>
-                <w:szCs w:val="28"/>
+                <w:sz w:val="26"/>
+                <w:szCs w:val="26"/>
                 <w:rtl/>
               </w:rPr>
               <w:t xml:space="preserve">هفتمین مضرب 8 : .......................            </w:t>
@@ -1260,8 +958,8 @@
                 <w:rFonts w:ascii="Shabnam" w:hAnsi="Shabnam" w:hint="cs"/>
                 <w:b/>
                 <w:bCs/>
-                <w:sz w:val="28"/>
-                <w:szCs w:val="28"/>
+                <w:sz w:val="26"/>
+                <w:szCs w:val="26"/>
                 <w:rtl/>
               </w:rPr>
               <w:t xml:space="preserve">    </w:t>
@@ -1271,8 +969,8 @@
                 <w:rFonts w:ascii="Shabnam" w:hAnsi="Shabnam" w:hint="cs"/>
                 <w:b/>
                 <w:bCs/>
-                <w:sz w:val="28"/>
-                <w:szCs w:val="28"/>
+                <w:sz w:val="26"/>
+                <w:szCs w:val="26"/>
                 <w:rtl/>
               </w:rPr>
               <w:t xml:space="preserve">  </w:t>
@@ -1294,8 +992,8 @@
                 <w:rFonts w:ascii="Shabnam" w:hAnsi="Shabnam" w:hint="cs"/>
                 <w:b/>
                 <w:bCs/>
-                <w:sz w:val="28"/>
-                <w:szCs w:val="28"/>
+                <w:sz w:val="26"/>
+                <w:szCs w:val="26"/>
                 <w:rtl/>
               </w:rPr>
               <w:t>) 30 چندمین مضرب 6 است؟ ...................</w:t>
@@ -1309,8 +1007,8 @@
                 <w:rFonts w:ascii="Shabnam" w:hAnsi="Shabnam"/>
                 <w:b/>
                 <w:bCs/>
-                <w:sz w:val="28"/>
-                <w:szCs w:val="28"/>
+                <w:sz w:val="26"/>
+                <w:szCs w:val="26"/>
                 <w:rtl/>
               </w:rPr>
             </w:pPr>
@@ -1331,8 +1029,8 @@
                 <w:rFonts w:ascii="Shabnam" w:hAnsi="Shabnam" w:hint="cs"/>
                 <w:b/>
                 <w:bCs/>
-                <w:sz w:val="28"/>
-                <w:szCs w:val="28"/>
+                <w:sz w:val="26"/>
+                <w:szCs w:val="26"/>
                 <w:rtl/>
                 <w:lang w:bidi="fa-IR"/>
               </w:rPr>
@@ -1343,8 +1041,8 @@
                 <w:rFonts w:ascii="Shabnam" w:hAnsi="Shabnam" w:hint="cs"/>
                 <w:b/>
                 <w:bCs/>
-                <w:sz w:val="28"/>
-                <w:szCs w:val="28"/>
+                <w:sz w:val="26"/>
+                <w:szCs w:val="26"/>
                 <w:rtl/>
               </w:rPr>
               <w:t>دو عدد بنویسید که شمارنده های اول آن ۳ و ۵ باشند.  ............................ و ............................</w:t>
@@ -1390,6 +1088,7 @@
           <w:tcPr>
             <w:tcW w:w="586" w:type="dxa"/>
             <w:shd w:val="clear" w:color="auto" w:fill="FFFFFF" w:themeFill="background1"/>
+            <w:vAlign w:val="center"/>
           </w:tcPr>
           <w:p>
             <w:pPr>
@@ -1398,7 +1097,6 @@
                 <w:ilvl w:val="0"/>
                 <w:numId w:val="5"/>
               </w:numPr>
-              <w:jc w:val="center"/>
               <w:rPr>
                 <w:rFonts w:cs="B Nazanin"/>
                 <w:b/>
@@ -1417,14 +1115,14 @@
           </w:tcPr>
           <w:p>
             <w:pPr>
-              <w:spacing w:line="276" w:lineRule="auto"/>
+              <w:spacing w:line="360" w:lineRule="auto"/>
               <w:rPr>
                 <w:b/>
                 <w:bCs/>
                 <w:i/>
                 <w:noProof/>
-                <w:sz w:val="28"/>
-                <w:szCs w:val="28"/>
+                <w:sz w:val="26"/>
+                <w:szCs w:val="26"/>
                 <w:rtl/>
               </w:rPr>
             </w:pPr>
@@ -1435,8 +1133,8 @@
                 <w:bCs/>
                 <w:i/>
                 <w:noProof/>
-                <w:sz w:val="28"/>
-                <w:szCs w:val="28"/>
+                <w:sz w:val="26"/>
+                <w:szCs w:val="26"/>
                 <w:rtl/>
               </w:rPr>
               <w:t>الف) شمارنده</w:t>
@@ -1447,8 +1145,8 @@
                 <w:bCs/>
                 <w:i/>
                 <w:noProof/>
-                <w:sz w:val="28"/>
-                <w:szCs w:val="28"/>
+                <w:sz w:val="26"/>
+                <w:szCs w:val="26"/>
                 <w:rtl/>
               </w:rPr>
               <w:softHyphen/>
@@ -1460,8 +1158,8 @@
                 <w:bCs/>
                 <w:i/>
                 <w:noProof/>
-                <w:sz w:val="28"/>
-                <w:szCs w:val="28"/>
+                <w:sz w:val="26"/>
+                <w:szCs w:val="26"/>
                 <w:rtl/>
               </w:rPr>
               <w:t>های عدد 12  را بنویسید</w:t>
@@ -1473,8 +1171,8 @@
                 <w:bCs/>
                 <w:i/>
                 <w:noProof/>
-                <w:sz w:val="28"/>
-                <w:szCs w:val="28"/>
+                <w:sz w:val="26"/>
+                <w:szCs w:val="26"/>
                 <w:rtl/>
               </w:rPr>
               <w:t>:</w:t>
@@ -1486,8 +1184,8 @@
                 <w:bCs/>
                 <w:i/>
                 <w:noProof/>
-                <w:sz w:val="28"/>
-                <w:szCs w:val="28"/>
+                <w:sz w:val="26"/>
+                <w:szCs w:val="26"/>
                 <w:rtl/>
               </w:rPr>
               <w:t xml:space="preserve">                                   </w:t>
@@ -1495,14 +1193,14 @@
           </w:p>
           <w:p>
             <w:pPr>
-              <w:spacing w:line="276" w:lineRule="auto"/>
+              <w:spacing w:line="360" w:lineRule="auto"/>
               <w:rPr>
                 <w:b/>
                 <w:bCs/>
                 <w:i/>
                 <w:noProof/>
-                <w:sz w:val="28"/>
-                <w:szCs w:val="28"/>
+                <w:sz w:val="26"/>
+                <w:szCs w:val="26"/>
                 <w:rtl/>
               </w:rPr>
             </w:pPr>
@@ -1513,8 +1211,8 @@
                 <w:bCs/>
                 <w:i/>
                 <w:noProof/>
-                <w:sz w:val="28"/>
-                <w:szCs w:val="28"/>
+                <w:sz w:val="26"/>
+                <w:szCs w:val="26"/>
                 <w:rtl/>
               </w:rPr>
               <w:t>ب) مضرب های عدد 5 را بنویسید</w:t>
@@ -1526,46 +1224,12 @@
                 <w:bCs/>
                 <w:i/>
                 <w:noProof/>
-                <w:sz w:val="28"/>
-                <w:szCs w:val="28"/>
+                <w:sz w:val="26"/>
+                <w:szCs w:val="26"/>
                 <w:rtl/>
               </w:rPr>
               <w:t xml:space="preserve">: </w:t>
             </w:r>
-          </w:p>
-          <w:p>
-            <w:pPr>
-              <w:tabs>
-                <w:tab w:val="left" w:pos="2541"/>
-                <w:tab w:val="left" w:pos="4605"/>
-                <w:tab w:val="left" w:pos="6156"/>
-              </w:tabs>
-              <w:rPr>
-                <w:b/>
-                <w:bCs/>
-                <w:sz w:val="2"/>
-                <w:szCs w:val="2"/>
-                <w:rtl/>
-                <w:lang w:bidi="fa-IR"/>
-              </w:rPr>
-            </w:pPr>
-          </w:p>
-          <w:p>
-            <w:pPr>
-              <w:tabs>
-                <w:tab w:val="left" w:pos="2541"/>
-                <w:tab w:val="left" w:pos="4605"/>
-                <w:tab w:val="left" w:pos="6156"/>
-              </w:tabs>
-              <w:jc w:val="center"/>
-              <w:rPr>
-                <w:b/>
-                <w:bCs/>
-                <w:sz w:val="4"/>
-                <w:szCs w:val="4"/>
-                <w:rtl/>
-              </w:rPr>
-            </w:pPr>
           </w:p>
         </w:tc>
         <w:tc>
@@ -1600,13 +1264,14 @@
       </w:tr>
       <w:tr>
         <w:trPr>
-          <w:trHeight w:val="431"/>
+          <w:trHeight w:val="844"/>
           <w:jc w:val="center"/>
         </w:trPr>
         <w:tc>
           <w:tcPr>
             <w:tcW w:w="586" w:type="dxa"/>
             <w:shd w:val="clear" w:color="auto" w:fill="FFFFFF" w:themeFill="background1"/>
+            <w:vAlign w:val="center"/>
           </w:tcPr>
           <w:p>
             <w:pPr>
@@ -1615,7 +1280,6 @@
                 <w:ilvl w:val="0"/>
                 <w:numId w:val="5"/>
               </w:numPr>
-              <w:jc w:val="center"/>
               <w:rPr>
                 <w:rFonts w:cs="B Nazanin"/>
                 <w:b/>
@@ -1639,17 +1303,17 @@
               <w:rPr>
                 <w:b/>
                 <w:bCs/>
-                <w:sz w:val="28"/>
-                <w:szCs w:val="28"/>
-                <w:rtl/>
-              </w:rPr>
-            </w:pPr>
-            <w:r>
-              <w:rPr>
-                <w:b/>
-                <w:bCs/>
-                <w:sz w:val="28"/>
-                <w:szCs w:val="28"/>
+                <w:sz w:val="26"/>
+                <w:szCs w:val="26"/>
+                <w:rtl/>
+              </w:rPr>
+            </w:pPr>
+            <w:r>
+              <w:rPr>
+                <w:b/>
+                <w:bCs/>
+                <w:sz w:val="26"/>
+                <w:szCs w:val="26"/>
                 <w:rtl/>
               </w:rPr>
               <w:t>دور عدد ها</w:t>
@@ -1659,8 +1323,8 @@
                 <w:rFonts w:hint="cs"/>
                 <w:b/>
                 <w:bCs/>
-                <w:sz w:val="28"/>
-                <w:szCs w:val="28"/>
+                <w:sz w:val="26"/>
+                <w:szCs w:val="26"/>
                 <w:rtl/>
               </w:rPr>
               <w:t>ی</w:t>
@@ -1669,8 +1333,8 @@
               <w:rPr>
                 <w:b/>
                 <w:bCs/>
-                <w:sz w:val="28"/>
-                <w:szCs w:val="28"/>
+                <w:sz w:val="26"/>
+                <w:szCs w:val="26"/>
                 <w:rtl/>
               </w:rPr>
               <w:t xml:space="preserve"> اول خط بکش</w:t>
@@ -1680,8 +1344,8 @@
                 <w:rFonts w:hint="cs"/>
                 <w:b/>
                 <w:bCs/>
-                <w:sz w:val="28"/>
-                <w:szCs w:val="28"/>
+                <w:sz w:val="26"/>
+                <w:szCs w:val="26"/>
                 <w:rtl/>
               </w:rPr>
               <w:t>ی</w:t>
@@ -1691,8 +1355,8 @@
                 <w:rFonts w:hint="eastAsia"/>
                 <w:b/>
                 <w:bCs/>
-                <w:sz w:val="28"/>
-                <w:szCs w:val="28"/>
+                <w:sz w:val="26"/>
+                <w:szCs w:val="26"/>
                 <w:rtl/>
               </w:rPr>
               <w:t>د</w:t>
@@ -1702,8 +1366,8 @@
                 <w:rFonts w:hint="cs"/>
                 <w:b/>
                 <w:bCs/>
-                <w:sz w:val="28"/>
-                <w:szCs w:val="28"/>
+                <w:sz w:val="26"/>
+                <w:szCs w:val="26"/>
                 <w:rtl/>
               </w:rPr>
               <w:t>.</w:t>
@@ -1713,8 +1377,8 @@
                 <w:rFonts w:hint="cs"/>
                 <w:b/>
                 <w:bCs/>
-                <w:sz w:val="28"/>
-                <w:szCs w:val="28"/>
+                <w:sz w:val="26"/>
+                <w:szCs w:val="26"/>
                 <w:rtl/>
               </w:rPr>
               <w:t>(4 مورد)</w:t>
@@ -1724,8 +1388,8 @@
                 <w:rFonts w:hint="cs"/>
                 <w:b/>
                 <w:bCs/>
-                <w:sz w:val="28"/>
-                <w:szCs w:val="28"/>
+                <w:sz w:val="26"/>
+                <w:szCs w:val="26"/>
                 <w:rtl/>
               </w:rPr>
               <w:t xml:space="preserve">                ۱</w:t>
@@ -1734,8 +1398,8 @@
               <w:rPr>
                 <w:b/>
                 <w:bCs/>
-                <w:sz w:val="28"/>
-                <w:szCs w:val="28"/>
+                <w:sz w:val="26"/>
+                <w:szCs w:val="26"/>
                 <w:rtl/>
               </w:rPr>
               <w:t xml:space="preserve"> </w:t>
@@ -1744,8 +1408,8 @@
               <w:rPr>
                 <w:b/>
                 <w:bCs/>
-                <w:sz w:val="28"/>
-                <w:szCs w:val="28"/>
+                <w:sz w:val="26"/>
+                <w:szCs w:val="26"/>
               </w:rPr>
               <w:t>,</w:t>
             </w:r>
@@ -1753,8 +1417,8 @@
               <w:rPr>
                 <w:b/>
                 <w:bCs/>
-                <w:sz w:val="28"/>
-                <w:szCs w:val="28"/>
+                <w:sz w:val="26"/>
+                <w:szCs w:val="26"/>
                 <w:rtl/>
               </w:rPr>
               <w:t xml:space="preserve"> </w:t>
@@ -1764,8 +1428,8 @@
                 <w:rFonts w:hint="cs"/>
                 <w:b/>
                 <w:bCs/>
-                <w:sz w:val="28"/>
-                <w:szCs w:val="28"/>
+                <w:sz w:val="26"/>
+                <w:szCs w:val="26"/>
                 <w:rtl/>
                 <w:lang w:bidi="fa-IR"/>
               </w:rPr>
@@ -1775,8 +1439,8 @@
               <w:rPr>
                 <w:b/>
                 <w:bCs/>
-                <w:sz w:val="28"/>
-                <w:szCs w:val="28"/>
+                <w:sz w:val="26"/>
+                <w:szCs w:val="26"/>
                 <w:rtl/>
               </w:rPr>
               <w:t xml:space="preserve">19 </w:t>
@@ -1785,8 +1449,8 @@
               <w:rPr>
                 <w:b/>
                 <w:bCs/>
-                <w:sz w:val="28"/>
-                <w:szCs w:val="28"/>
+                <w:sz w:val="26"/>
+                <w:szCs w:val="26"/>
               </w:rPr>
               <w:t xml:space="preserve"> ,</w:t>
             </w:r>
@@ -1794,8 +1458,8 @@
               <w:rPr>
                 <w:b/>
                 <w:bCs/>
-                <w:sz w:val="28"/>
-                <w:szCs w:val="28"/>
+                <w:sz w:val="26"/>
+                <w:szCs w:val="26"/>
                 <w:rtl/>
               </w:rPr>
               <w:t xml:space="preserve"> 9</w:t>
@@ -1805,8 +1469,8 @@
                 <w:rFonts w:hint="cs"/>
                 <w:b/>
                 <w:bCs/>
-                <w:sz w:val="28"/>
-                <w:szCs w:val="28"/>
+                <w:sz w:val="26"/>
+                <w:szCs w:val="26"/>
                 <w:rtl/>
               </w:rPr>
               <w:t xml:space="preserve"> </w:t>
@@ -1815,8 +1479,8 @@
               <w:rPr>
                 <w:b/>
                 <w:bCs/>
-                <w:sz w:val="28"/>
-                <w:szCs w:val="28"/>
+                <w:sz w:val="26"/>
+                <w:szCs w:val="26"/>
                 <w:rtl/>
               </w:rPr>
               <w:t xml:space="preserve"> </w:t>
@@ -1825,8 +1489,8 @@
               <w:rPr>
                 <w:b/>
                 <w:bCs/>
-                <w:sz w:val="28"/>
-                <w:szCs w:val="28"/>
+                <w:sz w:val="26"/>
+                <w:szCs w:val="26"/>
               </w:rPr>
               <w:t>,</w:t>
             </w:r>
@@ -1834,8 +1498,8 @@
               <w:rPr>
                 <w:b/>
                 <w:bCs/>
-                <w:sz w:val="28"/>
-                <w:szCs w:val="28"/>
+                <w:sz w:val="26"/>
+                <w:szCs w:val="26"/>
                 <w:rtl/>
               </w:rPr>
               <w:t xml:space="preserve"> </w:t>
@@ -1845,8 +1509,8 @@
                 <w:rFonts w:hint="cs"/>
                 <w:b/>
                 <w:bCs/>
-                <w:sz w:val="28"/>
-                <w:szCs w:val="28"/>
+                <w:sz w:val="26"/>
+                <w:szCs w:val="26"/>
                 <w:rtl/>
               </w:rPr>
               <w:t xml:space="preserve"> </w:t>
@@ -1855,8 +1519,8 @@
               <w:rPr>
                 <w:b/>
                 <w:bCs/>
-                <w:sz w:val="28"/>
-                <w:szCs w:val="28"/>
+                <w:sz w:val="26"/>
+                <w:szCs w:val="26"/>
                 <w:rtl/>
               </w:rPr>
               <w:t>2</w:t>
@@ -1866,8 +1530,8 @@
                 <w:rFonts w:hint="cs"/>
                 <w:b/>
                 <w:bCs/>
-                <w:sz w:val="28"/>
-                <w:szCs w:val="28"/>
+                <w:sz w:val="26"/>
+                <w:szCs w:val="26"/>
                 <w:rtl/>
               </w:rPr>
               <w:t xml:space="preserve"> </w:t>
@@ -1876,8 +1540,8 @@
               <w:rPr>
                 <w:b/>
                 <w:bCs/>
-                <w:sz w:val="28"/>
-                <w:szCs w:val="28"/>
+                <w:sz w:val="26"/>
+                <w:szCs w:val="26"/>
                 <w:rtl/>
               </w:rPr>
               <w:t xml:space="preserve"> </w:t>
@@ -1886,8 +1550,8 @@
               <w:rPr>
                 <w:b/>
                 <w:bCs/>
-                <w:sz w:val="28"/>
-                <w:szCs w:val="28"/>
+                <w:sz w:val="26"/>
+                <w:szCs w:val="26"/>
               </w:rPr>
               <w:t>,</w:t>
             </w:r>
@@ -1895,8 +1559,8 @@
               <w:rPr>
                 <w:b/>
                 <w:bCs/>
-                <w:sz w:val="28"/>
-                <w:szCs w:val="28"/>
+                <w:sz w:val="26"/>
+                <w:szCs w:val="26"/>
                 <w:rtl/>
               </w:rPr>
               <w:t xml:space="preserve"> </w:t>
@@ -1906,8 +1570,8 @@
                 <w:rFonts w:hint="cs"/>
                 <w:b/>
                 <w:bCs/>
-                <w:sz w:val="28"/>
-                <w:szCs w:val="28"/>
+                <w:sz w:val="26"/>
+                <w:szCs w:val="26"/>
                 <w:rtl/>
                 <w:lang w:bidi="fa-IR"/>
               </w:rPr>
@@ -1917,8 +1581,8 @@
               <w:rPr>
                 <w:b/>
                 <w:bCs/>
-                <w:sz w:val="28"/>
-                <w:szCs w:val="28"/>
+                <w:sz w:val="26"/>
+                <w:szCs w:val="26"/>
                 <w:rtl/>
               </w:rPr>
               <w:t>21</w:t>
@@ -1928,8 +1592,8 @@
                 <w:rFonts w:hint="cs"/>
                 <w:b/>
                 <w:bCs/>
-                <w:sz w:val="28"/>
-                <w:szCs w:val="28"/>
+                <w:sz w:val="26"/>
+                <w:szCs w:val="26"/>
                 <w:rtl/>
               </w:rPr>
               <w:t xml:space="preserve"> </w:t>
@@ -1938,8 +1602,8 @@
               <w:rPr>
                 <w:b/>
                 <w:bCs/>
-                <w:sz w:val="28"/>
-                <w:szCs w:val="28"/>
+                <w:sz w:val="26"/>
+                <w:szCs w:val="26"/>
               </w:rPr>
               <w:t xml:space="preserve">, </w:t>
             </w:r>
@@ -1947,8 +1611,8 @@
               <w:rPr>
                 <w:b/>
                 <w:bCs/>
-                <w:sz w:val="28"/>
-                <w:szCs w:val="28"/>
+                <w:sz w:val="26"/>
+                <w:szCs w:val="26"/>
                 <w:rtl/>
               </w:rPr>
               <w:t xml:space="preserve"> </w:t>
@@ -1958,8 +1622,8 @@
                 <w:rFonts w:hint="cs"/>
                 <w:b/>
                 <w:bCs/>
-                <w:sz w:val="28"/>
-                <w:szCs w:val="28"/>
+                <w:sz w:val="26"/>
+                <w:szCs w:val="26"/>
                 <w:rtl/>
                 <w:lang w:bidi="fa-IR"/>
               </w:rPr>
@@ -1969,8 +1633,8 @@
               <w:rPr>
                 <w:b/>
                 <w:bCs/>
-                <w:sz w:val="28"/>
-                <w:szCs w:val="28"/>
+                <w:sz w:val="26"/>
+                <w:szCs w:val="26"/>
                 <w:rtl/>
               </w:rPr>
               <w:t xml:space="preserve">31 </w:t>
@@ -1979,8 +1643,8 @@
               <w:rPr>
                 <w:b/>
                 <w:bCs/>
-                <w:sz w:val="28"/>
-                <w:szCs w:val="28"/>
+                <w:sz w:val="26"/>
+                <w:szCs w:val="26"/>
               </w:rPr>
               <w:t xml:space="preserve"> ,</w:t>
             </w:r>
@@ -1988,8 +1652,8 @@
               <w:rPr>
                 <w:b/>
                 <w:bCs/>
-                <w:sz w:val="28"/>
-                <w:szCs w:val="28"/>
+                <w:sz w:val="26"/>
+                <w:szCs w:val="26"/>
                 <w:rtl/>
               </w:rPr>
               <w:t xml:space="preserve"> 39 </w:t>
@@ -1998,8 +1662,8 @@
               <w:rPr>
                 <w:b/>
                 <w:bCs/>
-                <w:sz w:val="28"/>
-                <w:szCs w:val="28"/>
+                <w:sz w:val="26"/>
+                <w:szCs w:val="26"/>
               </w:rPr>
               <w:t>,</w:t>
             </w:r>
@@ -2007,8 +1671,8 @@
               <w:rPr>
                 <w:b/>
                 <w:bCs/>
-                <w:sz w:val="28"/>
-                <w:szCs w:val="28"/>
+                <w:sz w:val="26"/>
+                <w:szCs w:val="26"/>
                 <w:rtl/>
               </w:rPr>
               <w:t xml:space="preserve"> </w:t>
@@ -2018,8 +1682,8 @@
                 <w:rFonts w:hint="cs"/>
                 <w:b/>
                 <w:bCs/>
-                <w:sz w:val="28"/>
-                <w:szCs w:val="28"/>
+                <w:sz w:val="26"/>
+                <w:szCs w:val="26"/>
                 <w:rtl/>
               </w:rPr>
               <w:t xml:space="preserve"> </w:t>
@@ -2028,8 +1692,8 @@
               <w:rPr>
                 <w:b/>
                 <w:bCs/>
-                <w:sz w:val="28"/>
-                <w:szCs w:val="28"/>
+                <w:sz w:val="26"/>
+                <w:szCs w:val="26"/>
                 <w:rtl/>
               </w:rPr>
               <w:t xml:space="preserve">49 </w:t>
@@ -2038,8 +1702,8 @@
               <w:rPr>
                 <w:b/>
                 <w:bCs/>
-                <w:sz w:val="28"/>
-                <w:szCs w:val="28"/>
+                <w:sz w:val="26"/>
+                <w:szCs w:val="26"/>
               </w:rPr>
               <w:t>,</w:t>
             </w:r>
@@ -2047,8 +1711,8 @@
               <w:rPr>
                 <w:b/>
                 <w:bCs/>
-                <w:sz w:val="28"/>
-                <w:szCs w:val="28"/>
+                <w:sz w:val="26"/>
+                <w:szCs w:val="26"/>
                 <w:rtl/>
               </w:rPr>
               <w:t xml:space="preserve"> 2</w:t>
@@ -2058,8 +1722,8 @@
                 <w:rFonts w:hint="cs"/>
                 <w:b/>
                 <w:bCs/>
-                <w:sz w:val="28"/>
-                <w:szCs w:val="28"/>
+                <w:sz w:val="26"/>
+                <w:szCs w:val="26"/>
                 <w:rtl/>
               </w:rPr>
               <w:t>3</w:t>
@@ -2068,8 +1732,8 @@
               <w:rPr>
                 <w:b/>
                 <w:bCs/>
-                <w:sz w:val="28"/>
-                <w:szCs w:val="28"/>
+                <w:sz w:val="26"/>
+                <w:szCs w:val="26"/>
                 <w:rtl/>
               </w:rPr>
               <w:t xml:space="preserve"> </w:t>
@@ -2079,8 +1743,8 @@
                 <w:rFonts w:hint="cs"/>
                 <w:b/>
                 <w:bCs/>
-                <w:sz w:val="28"/>
-                <w:szCs w:val="28"/>
+                <w:sz w:val="26"/>
+                <w:szCs w:val="26"/>
                 <w:rtl/>
               </w:rPr>
               <w:t xml:space="preserve"> </w:t>
@@ -2089,8 +1753,8 @@
               <w:rPr>
                 <w:b/>
                 <w:bCs/>
-                <w:sz w:val="28"/>
-                <w:szCs w:val="28"/>
+                <w:sz w:val="26"/>
+                <w:szCs w:val="26"/>
               </w:rPr>
               <w:t xml:space="preserve">  ,</w:t>
             </w:r>
@@ -2099,8 +1763,8 @@
                 <w:rFonts w:hint="cs"/>
                 <w:b/>
                 <w:bCs/>
-                <w:sz w:val="28"/>
-                <w:szCs w:val="28"/>
+                <w:sz w:val="26"/>
+                <w:szCs w:val="26"/>
                 <w:rtl/>
               </w:rPr>
               <w:t>5</w:t>
@@ -2109,8 +1773,8 @@
               <w:rPr>
                 <w:b/>
                 <w:bCs/>
-                <w:sz w:val="28"/>
-                <w:szCs w:val="28"/>
+                <w:sz w:val="26"/>
+                <w:szCs w:val="26"/>
                 <w:rtl/>
               </w:rPr>
               <w:t>2</w:t>
@@ -2156,6 +1820,7 @@
           <w:tcPr>
             <w:tcW w:w="586" w:type="dxa"/>
             <w:shd w:val="clear" w:color="auto" w:fill="FFFFFF" w:themeFill="background1"/>
+            <w:vAlign w:val="center"/>
           </w:tcPr>
           <w:p>
             <w:pPr>
@@ -2164,7 +1829,6 @@
                 <w:ilvl w:val="0"/>
                 <w:numId w:val="5"/>
               </w:numPr>
-              <w:jc w:val="center"/>
               <w:rPr>
                 <w:rFonts w:cs="B Nazanin"/>
                 <w:b/>
@@ -2189,8 +1853,8 @@
                 <w:rFonts w:ascii="Shabnam" w:hAnsi="Shabnam"/>
                 <w:b/>
                 <w:bCs/>
-                <w:sz w:val="28"/>
-                <w:szCs w:val="28"/>
+                <w:sz w:val="26"/>
+                <w:szCs w:val="26"/>
                 <w:rtl/>
                 <w:lang w:bidi="fa-IR"/>
               </w:rPr>
@@ -2201,8 +1865,8 @@
                 <w:b/>
                 <w:bCs/>
                 <w:noProof/>
-                <w:sz w:val="28"/>
-                <w:szCs w:val="28"/>
+                <w:sz w:val="26"/>
+                <w:szCs w:val="26"/>
                 <w:rtl/>
                 <w:lang w:val="ar-SA"/>
               </w:rPr>
@@ -2292,8 +1956,8 @@
                 <w:rFonts w:ascii="Shabnam" w:hAnsi="Shabnam" w:hint="cs"/>
                 <w:b/>
                 <w:bCs/>
-                <w:sz w:val="28"/>
-                <w:szCs w:val="28"/>
+                <w:sz w:val="26"/>
+                <w:szCs w:val="26"/>
                 <w:rtl/>
               </w:rPr>
               <w:t xml:space="preserve">با رسم نمودار درختی </w:t>
@@ -2303,8 +1967,8 @@
                 <w:rFonts w:ascii="Shabnam" w:hAnsi="Shabnam" w:hint="cs"/>
                 <w:b/>
                 <w:bCs/>
-                <w:sz w:val="28"/>
-                <w:szCs w:val="28"/>
+                <w:sz w:val="26"/>
+                <w:szCs w:val="26"/>
                 <w:rtl/>
                 <w:lang w:bidi="fa-IR"/>
               </w:rPr>
@@ -2315,11 +1979,33 @@
                 <w:rFonts w:ascii="Shabnam" w:hAnsi="Shabnam" w:hint="cs"/>
                 <w:b/>
                 <w:bCs/>
-                <w:sz w:val="28"/>
-                <w:szCs w:val="28"/>
-                <w:rtl/>
-              </w:rPr>
-              <w:t xml:space="preserve">                  36</w:t>
+                <w:sz w:val="26"/>
+                <w:szCs w:val="26"/>
+                <w:rtl/>
+              </w:rPr>
+              <w:t xml:space="preserve">                 </w:t>
+            </w:r>
+            <w:r>
+              <w:rPr>
+                <w:rFonts w:ascii="Shabnam" w:hAnsi="Shabnam" w:hint="cs"/>
+                <w:b/>
+                <w:bCs/>
+                <w:sz w:val="26"/>
+                <w:szCs w:val="26"/>
+                <w:rtl/>
+              </w:rPr>
+              <w:t xml:space="preserve">            </w:t>
+            </w:r>
+            <w:r>
+              <w:rPr>
+                <w:rFonts w:ascii="Shabnam" w:hAnsi="Shabnam" w:hint="cs"/>
+                <w:b/>
+                <w:bCs/>
+                <w:sz w:val="26"/>
+                <w:szCs w:val="26"/>
+                <w:rtl/>
+              </w:rPr>
+              <w:t xml:space="preserve"> 36</w:t>
             </w:r>
           </w:p>
           <w:p>
@@ -2330,8 +2016,8 @@
                 <w:rFonts w:ascii="Shabnam" w:hAnsi="Shabnam"/>
                 <w:b/>
                 <w:bCs/>
-                <w:sz w:val="28"/>
-                <w:szCs w:val="28"/>
+                <w:sz w:val="26"/>
+                <w:szCs w:val="26"/>
                 <w:rtl/>
                 <w:lang w:bidi="fa-IR"/>
               </w:rPr>
@@ -2341,8 +2027,8 @@
                 <w:rFonts w:ascii="Shabnam" w:hAnsi="Shabnam" w:hint="cs"/>
                 <w:b/>
                 <w:bCs/>
-                <w:sz w:val="28"/>
-                <w:szCs w:val="28"/>
+                <w:sz w:val="26"/>
+                <w:szCs w:val="26"/>
                 <w:rtl/>
                 <w:lang w:bidi="fa-IR"/>
               </w:rPr>
@@ -2358,6 +2044,7 @@
                 <w:b/>
                 <w:bCs/>
                 <w:sz w:val="26"/>
+                <w:szCs w:val="26"/>
                 <w:rtl/>
                 <w:lang w:bidi="fa-IR"/>
               </w:rPr>
@@ -2405,6 +2092,7 @@
           <w:tcPr>
             <w:tcW w:w="586" w:type="dxa"/>
             <w:shd w:val="clear" w:color="auto" w:fill="FFFFFF" w:themeFill="background1"/>
+            <w:vAlign w:val="center"/>
           </w:tcPr>
           <w:p>
             <w:pPr>
@@ -2434,8 +2122,8 @@
               <w:rPr>
                 <w:b/>
                 <w:bCs/>
-                <w:sz w:val="28"/>
-                <w:szCs w:val="28"/>
+                <w:sz w:val="26"/>
+                <w:szCs w:val="26"/>
                 <w:rtl/>
                 <w:lang w:bidi="fa-IR"/>
               </w:rPr>
@@ -2445,8 +2133,8 @@
                 <w:rFonts w:hint="cs"/>
                 <w:b/>
                 <w:bCs/>
-                <w:sz w:val="28"/>
-                <w:szCs w:val="28"/>
+                <w:sz w:val="26"/>
+                <w:szCs w:val="26"/>
                 <w:rtl/>
               </w:rPr>
               <w:t xml:space="preserve">ب م م و ک م م دو عدد </w:t>
@@ -2456,8 +2144,8 @@
                 <w:rFonts w:hint="cs"/>
                 <w:b/>
                 <w:bCs/>
-                <w:sz w:val="28"/>
-                <w:szCs w:val="28"/>
+                <w:sz w:val="26"/>
+                <w:szCs w:val="26"/>
                 <w:rtl/>
                 <w:lang w:bidi="fa-IR"/>
               </w:rPr>
@@ -2468,8 +2156,8 @@
                 <w:rFonts w:hint="cs"/>
                 <w:b/>
                 <w:bCs/>
-                <w:sz w:val="28"/>
-                <w:szCs w:val="28"/>
+                <w:sz w:val="26"/>
+                <w:szCs w:val="26"/>
                 <w:rtl/>
               </w:rPr>
               <w:t xml:space="preserve">و </w:t>
@@ -2479,8 +2167,8 @@
                 <w:rFonts w:hint="cs"/>
                 <w:b/>
                 <w:bCs/>
-                <w:sz w:val="28"/>
-                <w:szCs w:val="28"/>
+                <w:sz w:val="26"/>
+                <w:szCs w:val="26"/>
                 <w:rtl/>
               </w:rPr>
               <w:t>21</w:t>
@@ -2490,8 +2178,8 @@
                 <w:rFonts w:hint="cs"/>
                 <w:b/>
                 <w:bCs/>
-                <w:sz w:val="28"/>
-                <w:szCs w:val="28"/>
+                <w:sz w:val="26"/>
+                <w:szCs w:val="26"/>
                 <w:rtl/>
               </w:rPr>
               <w:t xml:space="preserve"> را </w:t>
@@ -2501,8 +2189,8 @@
                 <w:rFonts w:hint="cs"/>
                 <w:b/>
                 <w:bCs/>
-                <w:sz w:val="28"/>
-                <w:szCs w:val="28"/>
+                <w:sz w:val="26"/>
+                <w:szCs w:val="26"/>
                 <w:rtl/>
                 <w:lang w:bidi="fa-IR"/>
               </w:rPr>
@@ -2513,8 +2201,8 @@
                 <w:rFonts w:hint="cs"/>
                 <w:b/>
                 <w:bCs/>
-                <w:sz w:val="28"/>
-                <w:szCs w:val="28"/>
+                <w:sz w:val="26"/>
+                <w:szCs w:val="26"/>
                 <w:rtl/>
               </w:rPr>
               <w:t xml:space="preserve"> به دست آورید.</w:t>
@@ -2527,8 +2215,8 @@
               <w:rPr>
                 <w:b/>
                 <w:bCs/>
-                <w:sz w:val="28"/>
-                <w:szCs w:val="28"/>
+                <w:sz w:val="26"/>
+                <w:szCs w:val="26"/>
                 <w:rtl/>
                 <w:lang w:bidi="fa-IR"/>
               </w:rPr>
@@ -2542,10 +2230,10 @@
                 <w:szCs w:val="26"/>
               </w:rPr>
               <w:object w:dxaOrig="1100" w:dyaOrig="360" w14:anchorId="5B86B420">
-                <v:shape id="_x0000_i1026" type="#_x0000_t75" style="width:55.7pt;height:18.85pt" o:ole="">
+                <v:shape id="_x0000_i1026" type="#_x0000_t75" style="width:55.8pt;height:18.6pt" o:ole="">
                   <v:imagedata r:id="rId5" o:title=""/>
                 </v:shape>
-                <o:OLEObject Type="Embed" ProgID="Equation.DSMT4" ShapeID="_x0000_i1026" DrawAspect="Content" ObjectID="_1785237967" r:id="rId6"/>
+                <o:OLEObject Type="Embed" ProgID="Equation.DSMT4" ShapeID="_x0000_i1026" DrawAspect="Content" ObjectID="_1798581856" r:id="rId6"/>
               </w:object>
             </w:r>
           </w:p>
@@ -2556,6 +2244,8 @@
               <w:rPr>
                 <w:b/>
                 <w:bCs/>
+                <w:sz w:val="26"/>
+                <w:szCs w:val="26"/>
                 <w:rtl/>
                 <w:lang w:bidi="fa-IR"/>
               </w:rPr>
@@ -2569,10 +2259,10 @@
                 <w:szCs w:val="26"/>
               </w:rPr>
               <w:object w:dxaOrig="1060" w:dyaOrig="340" w14:anchorId="285D3D4B">
-                <v:shape id="_x0000_i1027" type="#_x0000_t75" style="width:65.15pt;height:18pt" o:ole="">
+                <v:shape id="_x0000_i1035" type="#_x0000_t75" style="width:61.5pt;height:17pt" o:ole="">
                   <v:imagedata r:id="rId7" o:title=""/>
                 </v:shape>
-                <o:OLEObject Type="Embed" ProgID="Equation.DSMT4" ShapeID="_x0000_i1027" DrawAspect="Content" ObjectID="_1785237968" r:id="rId8"/>
+                <o:OLEObject Type="Embed" ProgID="Equation.DSMT4" ShapeID="_x0000_i1035" DrawAspect="Content" ObjectID="_1798581857" r:id="rId8"/>
               </w:object>
             </w:r>
           </w:p>
@@ -2616,6 +2306,7 @@
           <w:tcPr>
             <w:tcW w:w="586" w:type="dxa"/>
             <w:shd w:val="clear" w:color="auto" w:fill="FFFFFF" w:themeFill="background1"/>
+            <w:vAlign w:val="center"/>
           </w:tcPr>
           <w:p>
             <w:pPr>
@@ -2647,8 +2338,8 @@
                 <w:rFonts w:ascii="Shabnam" w:hAnsi="Shabnam"/>
                 <w:b/>
                 <w:bCs/>
-                <w:sz w:val="28"/>
-                <w:szCs w:val="28"/>
+                <w:sz w:val="26"/>
+                <w:szCs w:val="26"/>
                 <w:rtl/>
               </w:rPr>
             </w:pPr>
@@ -2657,8 +2348,8 @@
                 <w:rFonts w:ascii="Shabnam" w:hAnsi="Shabnam" w:hint="cs"/>
                 <w:b/>
                 <w:bCs/>
-                <w:sz w:val="28"/>
-                <w:szCs w:val="28"/>
+                <w:sz w:val="26"/>
+                <w:szCs w:val="26"/>
                 <w:rtl/>
               </w:rPr>
               <w:t>دو ظرف با گنجایش ۱۶ و ۲۴ لیتر داریم. می خواهیم با یک پیمانه که هر بار پر و خالی می شود ، هر دو ظرف را پر کنیم. بزرگترین پیمانه ای که برای این کار مناسب است ، چند لیتری است؟</w:t>
@@ -2671,8 +2362,8 @@
                 <w:rFonts w:ascii="Shabnam" w:hAnsi="Shabnam"/>
                 <w:b/>
                 <w:bCs/>
-                <w:sz w:val="28"/>
-                <w:szCs w:val="28"/>
+                <w:sz w:val="26"/>
+                <w:szCs w:val="26"/>
                 <w:rtl/>
               </w:rPr>
             </w:pPr>
@@ -2685,8 +2376,8 @@
                 <w:rFonts w:ascii="Shabnam" w:hAnsi="Shabnam"/>
                 <w:b/>
                 <w:bCs/>
-                <w:sz w:val="14"/>
-                <w:szCs w:val="14"/>
+                <w:sz w:val="26"/>
+                <w:szCs w:val="26"/>
                 <w:rtl/>
               </w:rPr>
             </w:pPr>
@@ -2731,6 +2422,7 @@
           <w:tcPr>
             <w:tcW w:w="586" w:type="dxa"/>
             <w:shd w:val="clear" w:color="auto" w:fill="FFFFFF" w:themeFill="background1"/>
+            <w:vAlign w:val="center"/>
           </w:tcPr>
           <w:p>
             <w:pPr>
@@ -2739,7 +2431,6 @@
                 <w:ilvl w:val="0"/>
                 <w:numId w:val="5"/>
               </w:numPr>
-              <w:jc w:val="center"/>
               <w:rPr>
                 <w:rFonts w:cs="B Nazanin"/>
                 <w:b/>
@@ -2764,8 +2455,8 @@
                 <w:rFonts w:ascii="Shabnam" w:hAnsi="Shabnam"/>
                 <w:b/>
                 <w:bCs/>
-                <w:sz w:val="28"/>
-                <w:szCs w:val="28"/>
+                <w:sz w:val="26"/>
+                <w:szCs w:val="26"/>
                 <w:rtl/>
               </w:rPr>
             </w:pPr>
@@ -2775,8 +2466,8 @@
                 <w:b/>
                 <w:bCs/>
                 <w:i/>
-                <w:sz w:val="28"/>
-                <w:szCs w:val="28"/>
+                <w:sz w:val="26"/>
+                <w:szCs w:val="26"/>
                 <w:rtl/>
               </w:rPr>
               <w:t xml:space="preserve">چراغ چشمک زن </w:t>
@@ -2787,8 +2478,8 @@
                 <w:b/>
                 <w:bCs/>
                 <w:i/>
-                <w:sz w:val="28"/>
-                <w:szCs w:val="28"/>
+                <w:sz w:val="26"/>
+                <w:szCs w:val="26"/>
               </w:rPr>
               <w:t>A</w:t>
             </w:r>
@@ -2798,8 +2489,8 @@
                 <w:b/>
                 <w:bCs/>
                 <w:i/>
-                <w:sz w:val="28"/>
-                <w:szCs w:val="28"/>
+                <w:sz w:val="26"/>
+                <w:szCs w:val="26"/>
                 <w:rtl/>
               </w:rPr>
               <w:t xml:space="preserve"> هر </w:t>
@@ -2809,8 +2500,8 @@
                 <w:rFonts w:ascii="Shabnam" w:hAnsi="Shabnam" w:hint="cs"/>
                 <w:b/>
                 <w:bCs/>
-                <w:sz w:val="28"/>
-                <w:szCs w:val="28"/>
+                <w:sz w:val="26"/>
+                <w:szCs w:val="26"/>
                 <w:rtl/>
               </w:rPr>
               <w:t>12</w:t>
@@ -2821,8 +2512,8 @@
                 <w:b/>
                 <w:bCs/>
                 <w:i/>
-                <w:sz w:val="28"/>
-                <w:szCs w:val="28"/>
+                <w:sz w:val="26"/>
+                <w:szCs w:val="26"/>
                 <w:rtl/>
               </w:rPr>
               <w:t xml:space="preserve"> ثانیه و چراغ چشمک زن </w:t>
@@ -2833,8 +2524,8 @@
                 <w:b/>
                 <w:bCs/>
                 <w:i/>
-                <w:sz w:val="28"/>
-                <w:szCs w:val="28"/>
+                <w:sz w:val="26"/>
+                <w:szCs w:val="26"/>
               </w:rPr>
               <w:t>B</w:t>
             </w:r>
@@ -2844,8 +2535,8 @@
                 <w:b/>
                 <w:bCs/>
                 <w:i/>
-                <w:sz w:val="28"/>
-                <w:szCs w:val="28"/>
+                <w:sz w:val="26"/>
+                <w:szCs w:val="26"/>
                 <w:rtl/>
               </w:rPr>
               <w:t xml:space="preserve"> هر </w:t>
@@ -2855,8 +2546,8 @@
                 <w:rFonts w:ascii="Shabnam" w:hAnsi="Shabnam" w:hint="cs"/>
                 <w:b/>
                 <w:bCs/>
-                <w:sz w:val="28"/>
-                <w:szCs w:val="28"/>
+                <w:sz w:val="26"/>
+                <w:szCs w:val="26"/>
                 <w:rtl/>
               </w:rPr>
               <w:t>18</w:t>
@@ -2867,8 +2558,8 @@
                 <w:b/>
                 <w:bCs/>
                 <w:i/>
-                <w:sz w:val="28"/>
-                <w:szCs w:val="28"/>
+                <w:sz w:val="26"/>
+                <w:szCs w:val="26"/>
                 <w:rtl/>
               </w:rPr>
               <w:t xml:space="preserve"> ثانیه یک بار چشمک  می زنند. اگر همز</w:t>
@@ -2878,8 +2569,8 @@
                 <w:rFonts w:ascii="Shabnam" w:hAnsi="Shabnam" w:hint="cs"/>
                 <w:b/>
                 <w:bCs/>
-                <w:sz w:val="28"/>
-                <w:szCs w:val="28"/>
+                <w:sz w:val="26"/>
+                <w:szCs w:val="26"/>
                 <w:rtl/>
               </w:rPr>
               <w:t xml:space="preserve">مان آن ها را به برق متصل کنیم، </w:t>
@@ -2890,8 +2581,8 @@
                 <w:b/>
                 <w:bCs/>
                 <w:i/>
-                <w:sz w:val="28"/>
-                <w:szCs w:val="28"/>
+                <w:sz w:val="26"/>
+                <w:szCs w:val="26"/>
                 <w:rtl/>
               </w:rPr>
               <w:t>چند ثانیه طول می کشد تا این دو چراغ همزمان چشمک بزنند ؟</w:t>
@@ -2904,8 +2595,8 @@
                 <w:bCs/>
                 <w:noProof/>
                 <w:color w:val="000000"/>
-                <w:sz w:val="28"/>
-                <w:szCs w:val="28"/>
+                <w:sz w:val="26"/>
+                <w:szCs w:val="26"/>
                 <w:rtl/>
                 <w:lang w:bidi="fa-IR"/>
               </w:rPr>
@@ -2918,8 +2609,8 @@
                 <w:bCs/>
                 <w:noProof/>
                 <w:color w:val="000000"/>
-                <w:sz w:val="28"/>
-                <w:szCs w:val="28"/>
+                <w:sz w:val="26"/>
+                <w:szCs w:val="26"/>
                 <w:rtl/>
                 <w:lang w:bidi="fa-IR"/>
               </w:rPr>
@@ -2963,14 +2654,17 @@
           <w:tab w:val="left" w:pos="9193"/>
         </w:tabs>
         <w:rPr>
+          <w:rFonts w:hint="cs"/>
           <w:b/>
           <w:bCs/>
-          <w:sz w:val="8"/>
-          <w:szCs w:val="8"/>
+          <w:sz w:val="12"/>
+          <w:szCs w:val="12"/>
           <w:rtl/>
           <w:lang w:bidi="fa-IR"/>
         </w:rPr>
       </w:pPr>
+      <w:bookmarkStart w:id="0" w:name="_GoBack"/>
+      <w:bookmarkEnd w:id="0"/>
     </w:p>
     <w:sectPr>
       <w:pgSz w:w="11906" w:h="16838" w:code="9"/>
@@ -3007,7 +2701,7 @@
         <v:path o:extrusionok="f" gradientshapeok="t" o:connecttype="rect"/>
         <o:lock v:ext="edit" aspectratio="t"/>
       </v:shapetype>
-      <v:shape id="_x0000_i1060" type="#_x0000_t75" style="width:11.15pt;height:11.15pt" o:bullet="t">
+      <v:shape id="_x0000_i1050" type="#_x0000_t75" style="width:11.35pt;height:11.35pt" o:bullet="t">
         <v:imagedata r:id="rId1" o:title="msoB3E5"/>
       </v:shape>
     </w:pict>
@@ -3403,19 +3097,20 @@
   <w:abstractNum w:abstractNumId="4" w15:restartNumberingAfterBreak="0">
     <w:nsid w:val="6F920A4B"/>
     <w:multiLevelType w:val="hybridMultilevel"/>
-    <w:tmpl w:val="094ACB4C"/>
-    <w:lvl w:ilvl="0" w:tplc="8E7E12B4">
+    <w:tmpl w:val="873CA402"/>
+    <w:lvl w:ilvl="0" w:tplc="482E9312">
       <w:start w:val="1"/>
       <w:numFmt w:val="decimal"/>
-      <w:lvlText w:val="%1)"/>
-      <w:lvlJc w:val="center"/>
+      <w:lvlText w:val="%1"/>
+      <w:lvlJc w:val="left"/>
       <w:pPr>
         <w:ind w:left="501" w:hanging="360"/>
       </w:pPr>
       <w:rPr>
-        <w:rFonts w:hint="cs"/>
+        <w:rFonts w:ascii="Sahel SemiBold" w:hAnsi="Sahel SemiBold" w:cs="Sahel SemiBold" w:hint="default"/>
         <w:b w:val="0"/>
-        <w:bCs w:val="0"/>
+        <w:bCs/>
+        <w:iCs w:val="0"/>
       </w:rPr>
     </w:lvl>
     <w:lvl w:ilvl="1" w:tplc="04090019" w:tentative="1">

</xml_diff>